<commit_message>
Update chap 3 again
</commit_message>
<xml_diff>
--- a/4.docx
+++ b/4.docx
@@ -1,6 +1,6 @@
 
 <file path=word/document.xml><?xml version="1.0" encoding="utf-8"?>
-<w:document xmlns:wpc="http://schemas.microsoft.com/office/word/2010/wordprocessingCanvas" xmlns:cx="http://schemas.microsoft.com/office/drawing/2014/chartex" xmlns:mc="http://schemas.openxmlformats.org/markup-compatibility/2006" xmlns:o="urn:schemas-microsoft-com:office:office" xmlns:r="http://schemas.openxmlformats.org/officeDocument/2006/relationships" xmlns:m="http://schemas.openxmlformats.org/officeDocument/2006/math" xmlns:v="urn:schemas-microsoft-com:vml" xmlns:wp14="http://schemas.microsoft.com/office/word/2010/wordprocessingDrawing" xmlns:wp="http://schemas.openxmlformats.org/drawingml/2006/wordprocessingDrawing" xmlns:w10="urn:schemas-microsoft-com:office:word" xmlns:w="http://schemas.openxmlformats.org/wordprocessingml/2006/main" xmlns:w14="http://schemas.microsoft.com/office/word/2010/wordml" xmlns:w15="http://schemas.microsoft.com/office/word/2012/wordml" xmlns:w16se="http://schemas.microsoft.com/office/word/2015/wordml/symex" xmlns:wpg="http://schemas.microsoft.com/office/word/2010/wordprocessingGroup" xmlns:wpi="http://schemas.microsoft.com/office/word/2010/wordprocessingInk" xmlns:wne="http://schemas.microsoft.com/office/word/2006/wordml" xmlns:wps="http://schemas.microsoft.com/office/word/2010/wordprocessingShape" mc:Ignorable="w14 w15 w16se wp14">
+<w:document xmlns:wpc="http://schemas.microsoft.com/office/word/2010/wordprocessingCanvas" xmlns:cx="http://schemas.microsoft.com/office/drawing/2014/chartex" xmlns:cx1="http://schemas.microsoft.com/office/drawing/2015/9/8/chartex" xmlns:cx2="http://schemas.microsoft.com/office/drawing/2015/10/21/chartex" xmlns:cx3="http://schemas.microsoft.com/office/drawing/2016/5/9/chartex" xmlns:cx4="http://schemas.microsoft.com/office/drawing/2016/5/10/chartex" xmlns:cx5="http://schemas.microsoft.com/office/drawing/2016/5/11/chartex" xmlns:cx6="http://schemas.microsoft.com/office/drawing/2016/5/12/chartex" xmlns:cx7="http://schemas.microsoft.com/office/drawing/2016/5/13/chartex" xmlns:cx8="http://schemas.microsoft.com/office/drawing/2016/5/14/chartex" xmlns:mc="http://schemas.openxmlformats.org/markup-compatibility/2006" xmlns:aink="http://schemas.microsoft.com/office/drawing/2016/ink" xmlns:am3d="http://schemas.microsoft.com/office/drawing/2017/model3d" xmlns:o="urn:schemas-microsoft-com:office:office" xmlns:oel="http://schemas.microsoft.com/office/2019/extlst" xmlns:r="http://schemas.openxmlformats.org/officeDocument/2006/relationships" xmlns:m="http://schemas.openxmlformats.org/officeDocument/2006/math" xmlns:v="urn:schemas-microsoft-com:vml" xmlns:wp14="http://schemas.microsoft.com/office/word/2010/wordprocessingDrawing" xmlns:wp="http://schemas.openxmlformats.org/drawingml/2006/wordprocessingDrawing" xmlns:w10="urn:schemas-microsoft-com:office:word" xmlns:w="http://schemas.openxmlformats.org/wordprocessingml/2006/main" xmlns:w14="http://schemas.microsoft.com/office/word/2010/wordml" xmlns:w15="http://schemas.microsoft.com/office/word/2012/wordml" xmlns:w16cex="http://schemas.microsoft.com/office/word/2018/wordml/cex" xmlns:w16cid="http://schemas.microsoft.com/office/word/2016/wordml/cid" xmlns:w16="http://schemas.microsoft.com/office/word/2018/wordml" xmlns:w16du="http://schemas.microsoft.com/office/word/2023/wordml/word16du" xmlns:w16sdtdh="http://schemas.microsoft.com/office/word/2020/wordml/sdtdatahash" xmlns:w16sdtfl="http://schemas.microsoft.com/office/word/2024/wordml/sdtformatlock" xmlns:w16se="http://schemas.microsoft.com/office/word/2015/wordml/symex" xmlns:wpg="http://schemas.microsoft.com/office/word/2010/wordprocessingGroup" xmlns:wpi="http://schemas.microsoft.com/office/word/2010/wordprocessingInk" xmlns:wne="http://schemas.microsoft.com/office/word/2006/wordml" xmlns:wps="http://schemas.microsoft.com/office/word/2010/wordprocessingShape" mc:Ignorable="w14 w15 w16se w16cid w16 w16cex w16sdtdh w16sdtfl w16du wp14">
   <w:body>
     <w:p>
       <w:pPr>
@@ -90,7 +90,202 @@
           <w:sz w:val="40"/>
           <w:szCs w:val="40"/>
         </w:rPr>
-        <w:t xml:space="preserve"> with Docker. To launch container, you must download a public image or create your own. You can think image as a single asset that represents the </w:t>
+        <w:t xml:space="preserve"> with Docker. To launch container, you must download a public image or create your own. You can think image as a single asset that represents the filesystem for container. Every image consists of one or more </w:t>
+      </w:r>
+      <w:r>
+        <w:rPr>
+          <w:b/>
+          <w:sz w:val="40"/>
+          <w:szCs w:val="40"/>
+        </w:rPr>
+        <w:t>linked filesystem layers</w:t>
+      </w:r>
+      <w:r>
+        <w:rPr>
+          <w:sz w:val="40"/>
+          <w:szCs w:val="40"/>
+        </w:rPr>
+        <w:t xml:space="preserve"> that have a direct one-to-one </w:t>
+      </w:r>
+      <w:r>
+        <w:rPr>
+          <w:b/>
+          <w:sz w:val="40"/>
+          <w:szCs w:val="40"/>
+        </w:rPr>
+        <w:t>mapping</w:t>
+      </w:r>
+      <w:r>
+        <w:rPr>
+          <w:sz w:val="40"/>
+          <w:szCs w:val="40"/>
+        </w:rPr>
+        <w:t xml:space="preserve"> to each </w:t>
+      </w:r>
+      <w:r>
+        <w:rPr>
+          <w:b/>
+          <w:sz w:val="40"/>
+          <w:szCs w:val="40"/>
+        </w:rPr>
+        <w:t>build step</w:t>
+      </w:r>
+      <w:r>
+        <w:rPr>
+          <w:sz w:val="40"/>
+          <w:szCs w:val="40"/>
+        </w:rPr>
+        <w:t xml:space="preserve"> used to create that image.</w:t>
+      </w:r>
+    </w:p>
+    <w:p>
+      <w:pPr>
+        <w:rPr>
+          <w:sz w:val="40"/>
+          <w:szCs w:val="40"/>
+        </w:rPr>
+      </w:pPr>
+      <w:r>
+        <w:rPr>
+          <w:sz w:val="40"/>
+          <w:szCs w:val="40"/>
+        </w:rPr>
+        <w:t>-</w:t>
+      </w:r>
+      <w:r>
+        <w:rPr>
+          <w:b/>
+          <w:sz w:val="40"/>
+          <w:szCs w:val="40"/>
+        </w:rPr>
+        <w:t>Images</w:t>
+      </w:r>
+      <w:r>
+        <w:rPr>
+          <w:sz w:val="40"/>
+          <w:szCs w:val="40"/>
+        </w:rPr>
+        <w:t xml:space="preserve"> built up from individual </w:t>
+      </w:r>
+      <w:r>
+        <w:rPr>
+          <w:b/>
+          <w:sz w:val="40"/>
+          <w:szCs w:val="40"/>
+        </w:rPr>
+        <w:t>layers</w:t>
+      </w:r>
+      <w:r>
+        <w:rPr>
+          <w:sz w:val="40"/>
+          <w:szCs w:val="40"/>
+        </w:rPr>
+        <w:t xml:space="preserve">, they put special </w:t>
+      </w:r>
+      <w:r>
+        <w:rPr>
+          <w:b/>
+          <w:sz w:val="40"/>
+          <w:szCs w:val="40"/>
+        </w:rPr>
+        <w:t>demands</w:t>
+      </w:r>
+      <w:r>
+        <w:rPr>
+          <w:sz w:val="40"/>
+          <w:szCs w:val="40"/>
+        </w:rPr>
+        <w:t xml:space="preserve"> on </w:t>
+      </w:r>
+      <w:r>
+        <w:rPr>
+          <w:b/>
+          <w:sz w:val="40"/>
+          <w:szCs w:val="40"/>
+        </w:rPr>
+        <w:t>Linux kernel</w:t>
+      </w:r>
+      <w:r>
+        <w:rPr>
+          <w:sz w:val="40"/>
+          <w:szCs w:val="40"/>
+        </w:rPr>
+        <w:t xml:space="preserve">, which must </w:t>
+      </w:r>
+      <w:r>
+        <w:rPr>
+          <w:b/>
+          <w:sz w:val="40"/>
+          <w:szCs w:val="40"/>
+        </w:rPr>
+        <w:t>provide</w:t>
+      </w:r>
+      <w:r>
+        <w:rPr>
+          <w:sz w:val="40"/>
+          <w:szCs w:val="40"/>
+        </w:rPr>
+        <w:t xml:space="preserve"> the drivers that Docker needs to </w:t>
+      </w:r>
+      <w:r>
+        <w:rPr>
+          <w:b/>
+          <w:sz w:val="40"/>
+          <w:szCs w:val="40"/>
+        </w:rPr>
+        <w:t>run storage backend</w:t>
+      </w:r>
+      <w:r>
+        <w:rPr>
+          <w:sz w:val="40"/>
+          <w:szCs w:val="40"/>
+        </w:rPr>
+        <w:t xml:space="preserve">. The storage backend </w:t>
+      </w:r>
+      <w:r>
+        <w:rPr>
+          <w:b/>
+          <w:sz w:val="40"/>
+          <w:szCs w:val="40"/>
+        </w:rPr>
+        <w:t>communicates</w:t>
+      </w:r>
+      <w:r>
+        <w:rPr>
+          <w:sz w:val="40"/>
+          <w:szCs w:val="40"/>
+        </w:rPr>
+        <w:t xml:space="preserve"> with </w:t>
+      </w:r>
+      <w:r>
+        <w:rPr>
+          <w:b/>
+          <w:sz w:val="40"/>
+          <w:szCs w:val="40"/>
+        </w:rPr>
+        <w:t>Linux filesystem</w:t>
+      </w:r>
+      <w:r>
+        <w:rPr>
+          <w:sz w:val="40"/>
+          <w:szCs w:val="40"/>
+        </w:rPr>
+        <w:t xml:space="preserve"> to </w:t>
+      </w:r>
+      <w:r>
+        <w:rPr>
+          <w:b/>
+          <w:sz w:val="40"/>
+          <w:szCs w:val="40"/>
+        </w:rPr>
+        <w:t>build and manage layers</w:t>
+      </w:r>
+      <w:r>
+        <w:rPr>
+          <w:sz w:val="40"/>
+          <w:szCs w:val="40"/>
+        </w:rPr>
+        <w:t xml:space="preserve"> combine into image. The primary storage backend supported: Overlay21, B-Tree File System (</w:t>
       </w:r>
       <w:proofErr w:type="spellStart"/>
       <w:r>
@@ -98,7 +293,7 @@
           <w:sz w:val="40"/>
           <w:szCs w:val="40"/>
         </w:rPr>
-        <w:t>filesystem</w:t>
+        <w:t>Btrfs</w:t>
       </w:r>
       <w:proofErr w:type="spellEnd"/>
       <w:r>
@@ -106,7 +301,23 @@
           <w:sz w:val="40"/>
           <w:szCs w:val="40"/>
         </w:rPr>
-        <w:t xml:space="preserve"> for container. Every image consists of one or more </w:t>
+        <w:t xml:space="preserve">), Device Mapper. Each storage backend </w:t>
+      </w:r>
+      <w:proofErr w:type="gramStart"/>
+      <w:r>
+        <w:rPr>
+          <w:sz w:val="40"/>
+          <w:szCs w:val="40"/>
+        </w:rPr>
+        <w:t>provide</w:t>
+      </w:r>
+      <w:proofErr w:type="gramEnd"/>
+      <w:r>
+        <w:rPr>
+          <w:sz w:val="40"/>
+          <w:szCs w:val="40"/>
+        </w:rPr>
+        <w:t xml:space="preserve"> a </w:t>
       </w:r>
       <w:r>
         <w:rPr>
@@ -114,32 +325,100 @@
           <w:sz w:val="40"/>
           <w:szCs w:val="40"/>
         </w:rPr>
-        <w:t xml:space="preserve">linked </w:t>
+        <w:t>fast copy-on-write</w:t>
+      </w:r>
+      <w:r>
+        <w:rPr>
+          <w:sz w:val="40"/>
+          <w:szCs w:val="40"/>
+        </w:rPr>
+        <w:t xml:space="preserve"> (</w:t>
       </w:r>
       <w:proofErr w:type="spellStart"/>
       <w:r>
         <w:rPr>
+          <w:sz w:val="40"/>
+          <w:szCs w:val="40"/>
+        </w:rPr>
+        <w:t>CoW</w:t>
+      </w:r>
+      <w:proofErr w:type="spellEnd"/>
+      <w:r>
+        <w:rPr>
+          <w:sz w:val="40"/>
+          <w:szCs w:val="40"/>
+        </w:rPr>
+        <w:t xml:space="preserve">) </w:t>
+      </w:r>
+      <w:r>
+        <w:rPr>
           <w:b/>
           <w:sz w:val="40"/>
           <w:szCs w:val="40"/>
         </w:rPr>
-        <w:t>filesystem</w:t>
+        <w:t>system</w:t>
+      </w:r>
+      <w:r>
+        <w:rPr>
+          <w:sz w:val="40"/>
+          <w:szCs w:val="40"/>
+        </w:rPr>
+        <w:t xml:space="preserve"> for image management.</w:t>
+      </w:r>
+    </w:p>
+    <w:p>
+      <w:pPr>
+        <w:pStyle w:val="Heading1"/>
+        <w:rPr>
+          <w:color w:val="FF0000"/>
+        </w:rPr>
+      </w:pPr>
+      <w:r>
+        <w:rPr>
+          <w:color w:val="FF0000"/>
+        </w:rPr>
+        <w:lastRenderedPageBreak/>
+        <w:t xml:space="preserve">1. Anatomy of a </w:t>
+      </w:r>
+      <w:proofErr w:type="spellStart"/>
+      <w:r>
+        <w:rPr>
+          <w:color w:val="FF0000"/>
+        </w:rPr>
+        <w:t>Dockerfile</w:t>
       </w:r>
       <w:proofErr w:type="spellEnd"/>
+    </w:p>
+    <w:p>
+      <w:pPr>
+        <w:rPr>
+          <w:sz w:val="40"/>
+          <w:szCs w:val="40"/>
+        </w:rPr>
+      </w:pPr>
+      <w:r>
+        <w:rPr>
+          <w:sz w:val="40"/>
+          <w:szCs w:val="40"/>
+        </w:rPr>
+        <w:t xml:space="preserve">-To create custom image, you use </w:t>
+      </w:r>
+      <w:proofErr w:type="spellStart"/>
       <w:r>
         <w:rPr>
           <w:b/>
           <w:sz w:val="40"/>
           <w:szCs w:val="40"/>
         </w:rPr>
-        <w:t xml:space="preserve"> layers</w:t>
-      </w:r>
-      <w:r>
-        <w:rPr>
-          <w:sz w:val="40"/>
-          <w:szCs w:val="40"/>
-        </w:rPr>
-        <w:t xml:space="preserve"> that have a direct one-to-one </w:t>
+        <w:t>Dockerfile</w:t>
+      </w:r>
+      <w:proofErr w:type="spellEnd"/>
+      <w:r>
+        <w:rPr>
+          <w:sz w:val="40"/>
+          <w:szCs w:val="40"/>
+        </w:rPr>
+        <w:t xml:space="preserve">: a file describes all the </w:t>
       </w:r>
       <w:r>
         <w:rPr>
@@ -147,328 +426,6 @@
           <w:sz w:val="40"/>
           <w:szCs w:val="40"/>
         </w:rPr>
-        <w:t>mapping</w:t>
-      </w:r>
-      <w:r>
-        <w:rPr>
-          <w:sz w:val="40"/>
-          <w:szCs w:val="40"/>
-        </w:rPr>
-        <w:t xml:space="preserve"> to each </w:t>
-      </w:r>
-      <w:r>
-        <w:rPr>
-          <w:b/>
-          <w:sz w:val="40"/>
-          <w:szCs w:val="40"/>
-        </w:rPr>
-        <w:t>build step</w:t>
-      </w:r>
-      <w:r>
-        <w:rPr>
-          <w:sz w:val="40"/>
-          <w:szCs w:val="40"/>
-        </w:rPr>
-        <w:t xml:space="preserve"> used to create that image.</w:t>
-      </w:r>
-    </w:p>
-    <w:p>
-      <w:pPr>
-        <w:rPr>
-          <w:sz w:val="40"/>
-          <w:szCs w:val="40"/>
-        </w:rPr>
-      </w:pPr>
-      <w:r>
-        <w:rPr>
-          <w:sz w:val="40"/>
-          <w:szCs w:val="40"/>
-        </w:rPr>
-        <w:t>-</w:t>
-      </w:r>
-      <w:r>
-        <w:rPr>
-          <w:b/>
-          <w:sz w:val="40"/>
-          <w:szCs w:val="40"/>
-        </w:rPr>
-        <w:t>Images</w:t>
-      </w:r>
-      <w:r>
-        <w:rPr>
-          <w:sz w:val="40"/>
-          <w:szCs w:val="40"/>
-        </w:rPr>
-        <w:t xml:space="preserve"> built up from individual </w:t>
-      </w:r>
-      <w:r>
-        <w:rPr>
-          <w:b/>
-          <w:sz w:val="40"/>
-          <w:szCs w:val="40"/>
-        </w:rPr>
-        <w:t>layers</w:t>
-      </w:r>
-      <w:r>
-        <w:rPr>
-          <w:sz w:val="40"/>
-          <w:szCs w:val="40"/>
-        </w:rPr>
-        <w:t xml:space="preserve">, they put special </w:t>
-      </w:r>
-      <w:r>
-        <w:rPr>
-          <w:b/>
-          <w:sz w:val="40"/>
-          <w:szCs w:val="40"/>
-        </w:rPr>
-        <w:t>demands</w:t>
-      </w:r>
-      <w:r>
-        <w:rPr>
-          <w:sz w:val="40"/>
-          <w:szCs w:val="40"/>
-        </w:rPr>
-        <w:t xml:space="preserve"> on </w:t>
-      </w:r>
-      <w:r>
-        <w:rPr>
-          <w:b/>
-          <w:sz w:val="40"/>
-          <w:szCs w:val="40"/>
-        </w:rPr>
-        <w:t>Linux kernel</w:t>
-      </w:r>
-      <w:r>
-        <w:rPr>
-          <w:sz w:val="40"/>
-          <w:szCs w:val="40"/>
-        </w:rPr>
-        <w:t xml:space="preserve">, which must </w:t>
-      </w:r>
-      <w:r>
-        <w:rPr>
-          <w:b/>
-          <w:sz w:val="40"/>
-          <w:szCs w:val="40"/>
-        </w:rPr>
-        <w:t>provide</w:t>
-      </w:r>
-      <w:r>
-        <w:rPr>
-          <w:sz w:val="40"/>
-          <w:szCs w:val="40"/>
-        </w:rPr>
-        <w:t xml:space="preserve"> the drivers that Docker needs to </w:t>
-      </w:r>
-      <w:r>
-        <w:rPr>
-          <w:b/>
-          <w:sz w:val="40"/>
-          <w:szCs w:val="40"/>
-        </w:rPr>
-        <w:t>run storage backend</w:t>
-      </w:r>
-      <w:r>
-        <w:rPr>
-          <w:sz w:val="40"/>
-          <w:szCs w:val="40"/>
-        </w:rPr>
-        <w:t xml:space="preserve">. The storage backend </w:t>
-      </w:r>
-      <w:r>
-        <w:rPr>
-          <w:b/>
-          <w:sz w:val="40"/>
-          <w:szCs w:val="40"/>
-        </w:rPr>
-        <w:t>communicates</w:t>
-      </w:r>
-      <w:r>
-        <w:rPr>
-          <w:sz w:val="40"/>
-          <w:szCs w:val="40"/>
-        </w:rPr>
-        <w:t xml:space="preserve"> with </w:t>
-      </w:r>
-      <w:r>
-        <w:rPr>
-          <w:b/>
-          <w:sz w:val="40"/>
-          <w:szCs w:val="40"/>
-        </w:rPr>
-        <w:t xml:space="preserve">Linux </w:t>
-      </w:r>
-      <w:proofErr w:type="spellStart"/>
-      <w:r>
-        <w:rPr>
-          <w:b/>
-          <w:sz w:val="40"/>
-          <w:szCs w:val="40"/>
-        </w:rPr>
-        <w:t>filesystem</w:t>
-      </w:r>
-      <w:proofErr w:type="spellEnd"/>
-      <w:r>
-        <w:rPr>
-          <w:sz w:val="40"/>
-          <w:szCs w:val="40"/>
-        </w:rPr>
-        <w:t xml:space="preserve"> to </w:t>
-      </w:r>
-      <w:r>
-        <w:rPr>
-          <w:b/>
-          <w:sz w:val="40"/>
-          <w:szCs w:val="40"/>
-        </w:rPr>
-        <w:t>build and manage layers</w:t>
-      </w:r>
-      <w:r>
-        <w:rPr>
-          <w:sz w:val="40"/>
-          <w:szCs w:val="40"/>
-        </w:rPr>
-        <w:t xml:space="preserve"> combine into image. The primary storage backend supported: Overlay21, B-Tree File System (</w:t>
-      </w:r>
-      <w:proofErr w:type="spellStart"/>
-      <w:r>
-        <w:rPr>
-          <w:sz w:val="40"/>
-          <w:szCs w:val="40"/>
-        </w:rPr>
-        <w:t>Btrfs</w:t>
-      </w:r>
-      <w:proofErr w:type="spellEnd"/>
-      <w:r>
-        <w:rPr>
-          <w:sz w:val="40"/>
-          <w:szCs w:val="40"/>
-        </w:rPr>
-        <w:t xml:space="preserve">), Device Mapper. Each storage backend </w:t>
-      </w:r>
-      <w:proofErr w:type="gramStart"/>
-      <w:r>
-        <w:rPr>
-          <w:sz w:val="40"/>
-          <w:szCs w:val="40"/>
-        </w:rPr>
-        <w:t>provide</w:t>
-      </w:r>
-      <w:proofErr w:type="gramEnd"/>
-      <w:r>
-        <w:rPr>
-          <w:sz w:val="40"/>
-          <w:szCs w:val="40"/>
-        </w:rPr>
-        <w:t xml:space="preserve"> a </w:t>
-      </w:r>
-      <w:r>
-        <w:rPr>
-          <w:b/>
-          <w:sz w:val="40"/>
-          <w:szCs w:val="40"/>
-        </w:rPr>
-        <w:t>fast copy-on-write</w:t>
-      </w:r>
-      <w:r>
-        <w:rPr>
-          <w:sz w:val="40"/>
-          <w:szCs w:val="40"/>
-        </w:rPr>
-        <w:t xml:space="preserve"> (</w:t>
-      </w:r>
-      <w:proofErr w:type="spellStart"/>
-      <w:r>
-        <w:rPr>
-          <w:sz w:val="40"/>
-          <w:szCs w:val="40"/>
-        </w:rPr>
-        <w:t>CoW</w:t>
-      </w:r>
-      <w:proofErr w:type="spellEnd"/>
-      <w:r>
-        <w:rPr>
-          <w:sz w:val="40"/>
-          <w:szCs w:val="40"/>
-        </w:rPr>
-        <w:t xml:space="preserve">) </w:t>
-      </w:r>
-      <w:r>
-        <w:rPr>
-          <w:b/>
-          <w:sz w:val="40"/>
-          <w:szCs w:val="40"/>
-        </w:rPr>
-        <w:t>system</w:t>
-      </w:r>
-      <w:r>
-        <w:rPr>
-          <w:sz w:val="40"/>
-          <w:szCs w:val="40"/>
-        </w:rPr>
-        <w:t xml:space="preserve"> for image management.</w:t>
-      </w:r>
-    </w:p>
-    <w:p>
-      <w:pPr>
-        <w:pStyle w:val="Heading1"/>
-        <w:rPr>
-          <w:color w:val="FF0000"/>
-        </w:rPr>
-      </w:pPr>
-      <w:r>
-        <w:rPr>
-          <w:color w:val="FF0000"/>
-        </w:rPr>
-        <w:t xml:space="preserve">1. Anatomy of a </w:t>
-      </w:r>
-      <w:proofErr w:type="spellStart"/>
-      <w:r>
-        <w:rPr>
-          <w:color w:val="FF0000"/>
-        </w:rPr>
-        <w:t>Dockerfile</w:t>
-      </w:r>
-      <w:proofErr w:type="spellEnd"/>
-    </w:p>
-    <w:p>
-      <w:pPr>
-        <w:rPr>
-          <w:sz w:val="40"/>
-          <w:szCs w:val="40"/>
-        </w:rPr>
-      </w:pPr>
-      <w:r>
-        <w:rPr>
-          <w:sz w:val="40"/>
-          <w:szCs w:val="40"/>
-        </w:rPr>
-        <w:t xml:space="preserve">-To create custom image, you use </w:t>
-      </w:r>
-      <w:proofErr w:type="spellStart"/>
-      <w:r>
-        <w:rPr>
-          <w:b/>
-          <w:sz w:val="40"/>
-          <w:szCs w:val="40"/>
-        </w:rPr>
-        <w:t>Dockerfile</w:t>
-      </w:r>
-      <w:proofErr w:type="spellEnd"/>
-      <w:r>
-        <w:rPr>
-          <w:sz w:val="40"/>
-          <w:szCs w:val="40"/>
-        </w:rPr>
-        <w:t xml:space="preserve">: a file describes all the </w:t>
-      </w:r>
-      <w:r>
-        <w:rPr>
-          <w:b/>
-          <w:sz w:val="40"/>
-          <w:szCs w:val="40"/>
-        </w:rPr>
         <w:t>steps</w:t>
       </w:r>
       <w:r>
@@ -476,15 +433,7 @@
           <w:sz w:val="40"/>
           <w:szCs w:val="40"/>
         </w:rPr>
-        <w:t xml:space="preserve"> that are required to create an </w:t>
-      </w:r>
-      <w:r>
-        <w:rPr>
-          <w:sz w:val="40"/>
-          <w:szCs w:val="40"/>
-        </w:rPr>
-        <w:lastRenderedPageBreak/>
-        <w:t xml:space="preserve">image and contained </w:t>
+        <w:t xml:space="preserve"> that are required to create an image and contained </w:t>
       </w:r>
       <w:r>
         <w:rPr>
@@ -615,6 +564,7 @@
       </w:r>
       <w:r>
         <w:rPr>
+          <w:noProof/>
           <w:sz w:val="40"/>
           <w:szCs w:val="40"/>
         </w:rPr>
@@ -690,7 +640,15 @@
           <w:sz w:val="40"/>
           <w:szCs w:val="40"/>
         </w:rPr>
-        <w:t xml:space="preserve"> for official images (</w:t>
+        <w:t xml:space="preserve"> for official images </w:t>
+      </w:r>
+      <w:r>
+        <w:rPr>
+          <w:sz w:val="40"/>
+          <w:szCs w:val="40"/>
+        </w:rPr>
+        <w:lastRenderedPageBreak/>
+        <w:t>(</w:t>
       </w:r>
       <w:hyperlink r:id="rId6" w:history="1">
         <w:r>
@@ -707,15 +665,7 @@
           <w:sz w:val="40"/>
           <w:szCs w:val="40"/>
         </w:rPr>
-        <w:t xml:space="preserve">). It maintains a series of images and tags to determine what </w:t>
-      </w:r>
-      <w:r>
-        <w:rPr>
-          <w:sz w:val="40"/>
-          <w:szCs w:val="40"/>
-        </w:rPr>
-        <w:lastRenderedPageBreak/>
-        <w:t xml:space="preserve">versions are available. This code </w:t>
+        <w:t xml:space="preserve">). It maintains a series of images and tags to determine what versions are available. This code </w:t>
       </w:r>
       <w:proofErr w:type="gramStart"/>
       <w:r>
@@ -750,6 +700,7 @@
       </w:r>
       <w:r>
         <w:rPr>
+          <w:noProof/>
           <w:sz w:val="40"/>
           <w:szCs w:val="40"/>
         </w:rPr>
@@ -858,6 +809,7 @@
       </w:r>
       <w:r>
         <w:rPr>
+          <w:noProof/>
           <w:sz w:val="40"/>
           <w:szCs w:val="40"/>
         </w:rPr>
@@ -1012,23 +964,13 @@
         </w:rPr>
         <w:t xml:space="preserve">+You can see labels applied to any images using: </w:t>
       </w:r>
-      <w:proofErr w:type="spellStart"/>
       <w:r>
         <w:rPr>
           <w:b/>
           <w:sz w:val="40"/>
           <w:szCs w:val="40"/>
         </w:rPr>
-        <w:t>docker</w:t>
-      </w:r>
-      <w:proofErr w:type="spellEnd"/>
-      <w:r>
-        <w:rPr>
-          <w:b/>
-          <w:sz w:val="40"/>
-          <w:szCs w:val="40"/>
-        </w:rPr>
-        <w:t xml:space="preserve"> image inspect</w:t>
+        <w:t>docker image inspect</w:t>
       </w:r>
     </w:p>
     <w:p>
@@ -1047,6 +989,7 @@
       </w:r>
       <w:r>
         <w:rPr>
+          <w:noProof/>
           <w:sz w:val="40"/>
           <w:szCs w:val="40"/>
         </w:rPr>
@@ -1149,6 +1092,7 @@
       <w:r>
         <w:rPr>
           <w:b/>
+          <w:noProof/>
           <w:sz w:val="40"/>
           <w:szCs w:val="40"/>
         </w:rPr>
@@ -1236,6 +1180,7 @@
       </w:r>
       <w:r>
         <w:rPr>
+          <w:noProof/>
           <w:sz w:val="40"/>
           <w:szCs w:val="40"/>
         </w:rPr>
@@ -1299,6 +1244,7 @@
       </w:r>
       <w:r>
         <w:rPr>
+          <w:noProof/>
           <w:sz w:val="40"/>
           <w:szCs w:val="40"/>
         </w:rPr>
@@ -1343,39 +1289,7 @@
           <w:sz w:val="40"/>
           <w:szCs w:val="40"/>
         </w:rPr>
-        <w:t xml:space="preserve">: copy files from local </w:t>
-      </w:r>
-      <w:proofErr w:type="spellStart"/>
-      <w:r>
-        <w:rPr>
-          <w:sz w:val="40"/>
-          <w:szCs w:val="40"/>
-        </w:rPr>
-        <w:t>filesystem</w:t>
-      </w:r>
-      <w:proofErr w:type="spellEnd"/>
-      <w:r>
-        <w:rPr>
-          <w:sz w:val="40"/>
-          <w:szCs w:val="40"/>
-        </w:rPr>
-        <w:t xml:space="preserve"> into your image. Most often this will include your app code and any required support files. So you no longer need access to local </w:t>
-      </w:r>
-      <w:proofErr w:type="spellStart"/>
-      <w:r>
-        <w:rPr>
-          <w:sz w:val="40"/>
-          <w:szCs w:val="40"/>
-        </w:rPr>
-        <w:t>filesystem</w:t>
-      </w:r>
-      <w:proofErr w:type="spellEnd"/>
-      <w:r>
-        <w:rPr>
-          <w:sz w:val="40"/>
-          <w:szCs w:val="40"/>
-        </w:rPr>
-        <w:t xml:space="preserve"> to access them once the image is built. </w:t>
+        <w:t xml:space="preserve">: copy files from local filesystem into your image. Most often this will include your app code and any required support files. So you no longer need access to local filesystem to access them once the image is built. </w:t>
       </w:r>
     </w:p>
     <w:p>
@@ -1394,6 +1308,7 @@
       </w:r>
       <w:r>
         <w:rPr>
+          <w:noProof/>
           <w:sz w:val="40"/>
           <w:szCs w:val="40"/>
         </w:rPr>
@@ -1457,6 +1372,7 @@
       </w:r>
       <w:r>
         <w:rPr>
+          <w:noProof/>
           <w:sz w:val="40"/>
           <w:szCs w:val="40"/>
         </w:rPr>
@@ -1516,15 +1432,8 @@
           <w:sz w:val="40"/>
           <w:szCs w:val="40"/>
         </w:rPr>
-        <w:t xml:space="preserve">-Note: It’s considered a best practice to try to run only a single process within a container. In example, </w:t>
-      </w:r>
-      <w:r>
-        <w:rPr>
-          <w:sz w:val="40"/>
-          <w:szCs w:val="40"/>
-        </w:rPr>
         <w:lastRenderedPageBreak/>
-        <w:t>you use supervisor as a process manager to help improve the resiliency of node app within container and ensure that it stays running. This can useful for troubleshooting during dev so you can restart your service without restarting the whole container.</w:t>
+        <w:t>-Note: It’s considered a best practice to try to run only a single process within a container. In example, you use supervisor as a process manager to help improve the resiliency of node app within container and ensure that it stays running. This can useful for troubleshooting during dev so you can restart your service without restarting the whole container.</w:t>
       </w:r>
     </w:p>
     <w:p>
@@ -1550,6 +1459,7 @@
       </w:pPr>
       <w:r>
         <w:rPr>
+          <w:noProof/>
           <w:sz w:val="40"/>
           <w:szCs w:val="40"/>
         </w:rPr>
@@ -1634,6 +1544,7 @@
       </w:pPr>
       <w:r>
         <w:rPr>
+          <w:noProof/>
           <w:sz w:val="40"/>
           <w:szCs w:val="40"/>
         </w:rPr>
@@ -1787,7 +1698,15 @@
           <w:sz w:val="40"/>
           <w:szCs w:val="40"/>
         </w:rPr>
-        <w:t>, each step creates a new image layer based on previous step. The 1</w:t>
+        <w:t xml:space="preserve">, each step creates a new image layer based </w:t>
+      </w:r>
+      <w:r>
+        <w:rPr>
+          <w:sz w:val="40"/>
+          <w:szCs w:val="40"/>
+        </w:rPr>
+        <w:lastRenderedPageBreak/>
+        <w:t>on previous step. The 1</w:t>
       </w:r>
       <w:r>
         <w:rPr>
@@ -1802,15 +1721,7 @@
           <w:sz w:val="40"/>
           <w:szCs w:val="40"/>
         </w:rPr>
-        <w:t xml:space="preserve"> build will take a few minute as you download base node image. At the end of build command, you see “.”: refer to build </w:t>
-      </w:r>
-      <w:r>
-        <w:rPr>
-          <w:sz w:val="40"/>
-          <w:szCs w:val="40"/>
-        </w:rPr>
-        <w:lastRenderedPageBreak/>
-        <w:t xml:space="preserve">context, which tells Docker what files it should upload to server so that it can build our image. “.” Represents the current directory. This build context is </w:t>
+        <w:t xml:space="preserve"> build will take a few minute as you download base node image. At the end of build command, you see “.”: refer to build context, which tells Docker what files it should upload to server so that it can build our image. “.” Represents the current directory. This build context is </w:t>
       </w:r>
       <w:proofErr w:type="gramStart"/>
       <w:r>
@@ -1895,6 +1806,7 @@
       </w:pPr>
       <w:r>
         <w:rPr>
+          <w:noProof/>
           <w:sz w:val="40"/>
           <w:szCs w:val="40"/>
         </w:rPr>
@@ -1965,6 +1877,7 @@
       </w:pPr>
       <w:r>
         <w:rPr>
+          <w:noProof/>
           <w:sz w:val="40"/>
           <w:szCs w:val="40"/>
         </w:rPr>
@@ -2020,39 +1933,7 @@
           <w:sz w:val="40"/>
           <w:szCs w:val="40"/>
         </w:rPr>
-        <w:t xml:space="preserve">+Tip: </w:t>
-      </w:r>
-      <w:proofErr w:type="spellStart"/>
-      <w:r>
-        <w:rPr>
-          <w:sz w:val="40"/>
-          <w:szCs w:val="40"/>
-        </w:rPr>
-        <w:t>docker</w:t>
-      </w:r>
-      <w:proofErr w:type="spellEnd"/>
-      <w:r>
-        <w:rPr>
-          <w:sz w:val="40"/>
-          <w:szCs w:val="40"/>
-        </w:rPr>
-        <w:t xml:space="preserve"> image build = </w:t>
-      </w:r>
-      <w:proofErr w:type="spellStart"/>
-      <w:r>
-        <w:rPr>
-          <w:sz w:val="40"/>
-          <w:szCs w:val="40"/>
-        </w:rPr>
-        <w:t>docker</w:t>
-      </w:r>
-      <w:proofErr w:type="spellEnd"/>
-      <w:r>
-        <w:rPr>
-          <w:sz w:val="40"/>
-          <w:szCs w:val="40"/>
-        </w:rPr>
-        <w:t xml:space="preserve"> build</w:t>
+        <w:t>+Tip: docker image build = docker build</w:t>
       </w:r>
     </w:p>
     <w:p>
@@ -2093,6 +1974,7 @@
       </w:pPr>
       <w:r>
         <w:rPr>
+          <w:noProof/>
           <w:sz w:val="40"/>
           <w:szCs w:val="40"/>
         </w:rPr>
@@ -2145,6 +2027,7 @@
           <w:sz w:val="40"/>
           <w:szCs w:val="40"/>
         </w:rPr>
+        <w:lastRenderedPageBreak/>
         <w:t>+</w:t>
       </w:r>
       <w:r>
@@ -2192,11 +2075,11 @@
           <w:sz w:val="40"/>
           <w:szCs w:val="40"/>
         </w:rPr>
-        <w:lastRenderedPageBreak/>
         <w:t>+</w:t>
       </w:r>
       <w:r>
         <w:rPr>
+          <w:noProof/>
           <w:sz w:val="40"/>
           <w:szCs w:val="40"/>
         </w:rPr>
@@ -2260,6 +2143,7 @@
       </w:r>
       <w:r>
         <w:rPr>
+          <w:noProof/>
           <w:sz w:val="40"/>
           <w:szCs w:val="40"/>
         </w:rPr>
@@ -2320,23 +2204,7 @@
           <w:sz w:val="40"/>
           <w:szCs w:val="40"/>
         </w:rPr>
-        <w:t xml:space="preserve"> the entry. Check the value of DOCKER_HOST </w:t>
-      </w:r>
-      <w:proofErr w:type="spellStart"/>
-      <w:r>
-        <w:rPr>
-          <w:sz w:val="40"/>
-          <w:szCs w:val="40"/>
-        </w:rPr>
-        <w:t>env</w:t>
-      </w:r>
-      <w:proofErr w:type="spellEnd"/>
-      <w:r>
-        <w:rPr>
-          <w:sz w:val="40"/>
-          <w:szCs w:val="40"/>
-        </w:rPr>
-        <w:t xml:space="preserve"> variable. If DOCKER ENDPOINT is set to a Unix socket, IP address is likely 127.0.0.1</w:t>
+        <w:t xml:space="preserve"> the entry. Check the value of DOCKER_HOST env variable. If DOCKER ENDPOINT is set to a Unix socket, IP address is likely 127.0.0.1</w:t>
       </w:r>
     </w:p>
     <w:p>
@@ -2386,6 +2254,7 @@
       </w:pPr>
       <w:r>
         <w:rPr>
+          <w:noProof/>
           <w:sz w:val="40"/>
           <w:szCs w:val="40"/>
         </w:rPr>
@@ -2450,6 +2319,7 @@
       </w:pPr>
       <w:r>
         <w:rPr>
+          <w:noProof/>
           <w:sz w:val="40"/>
           <w:szCs w:val="40"/>
         </w:rPr>
@@ -2502,7 +2372,7 @@
           <w:sz w:val="40"/>
           <w:szCs w:val="40"/>
         </w:rPr>
-        <w:t xml:space="preserve">+Then </w:t>
+        <w:t xml:space="preserve">+Then reinspect: </w:t>
       </w:r>
       <w:proofErr w:type="spellStart"/>
       <w:r>
@@ -2510,7 +2380,7 @@
           <w:sz w:val="40"/>
           <w:szCs w:val="40"/>
         </w:rPr>
-        <w:t>reinspect</w:t>
+        <w:t>dokcer</w:t>
       </w:r>
       <w:proofErr w:type="spellEnd"/>
       <w:r>
@@ -2518,22 +2388,6 @@
           <w:sz w:val="40"/>
           <w:szCs w:val="40"/>
         </w:rPr>
-        <w:t xml:space="preserve">: </w:t>
-      </w:r>
-      <w:proofErr w:type="spellStart"/>
-      <w:r>
-        <w:rPr>
-          <w:sz w:val="40"/>
-          <w:szCs w:val="40"/>
-        </w:rPr>
-        <w:t>dokcer</w:t>
-      </w:r>
-      <w:proofErr w:type="spellEnd"/>
-      <w:r>
-        <w:rPr>
-          <w:sz w:val="40"/>
-          <w:szCs w:val="40"/>
-        </w:rPr>
         <w:t xml:space="preserve"> image inspect…</w:t>
       </w:r>
     </w:p>
@@ -2577,9 +2431,11 @@
       </w:pPr>
       <w:r>
         <w:rPr>
-          <w:sz w:val="40"/>
-          <w:szCs w:val="40"/>
-        </w:rPr>
+          <w:noProof/>
+          <w:sz w:val="40"/>
+          <w:szCs w:val="40"/>
+        </w:rPr>
+        <w:lastRenderedPageBreak/>
         <w:drawing>
           <wp:inline distT="0" distB="0" distL="0" distR="0" wp14:anchorId="35005E20" wp14:editId="3951BA71">
             <wp:extent cx="5093435" cy="1066068"/>
@@ -2635,30 +2491,32 @@
     <w:p>
       <w:pPr>
         <w:rPr>
-          <w:sz w:val="40"/>
-          <w:szCs w:val="40"/>
-        </w:rPr>
-      </w:pPr>
-      <w:r>
-        <w:rPr>
-          <w:sz w:val="40"/>
-          <w:szCs w:val="40"/>
-        </w:rPr>
-        <w:lastRenderedPageBreak/>
+          <w:b/>
+          <w:bCs/>
+          <w:sz w:val="40"/>
+          <w:szCs w:val="40"/>
+        </w:rPr>
+      </w:pPr>
+      <w:r>
+        <w:rPr>
+          <w:b/>
+          <w:bCs/>
+          <w:sz w:val="40"/>
+          <w:szCs w:val="40"/>
+        </w:rPr>
         <w:t>+Stop the existing container:</w:t>
       </w:r>
-      <w:bookmarkStart w:id="0" w:name="_GoBack"/>
-      <w:bookmarkEnd w:id="0"/>
-    </w:p>
-    <w:p>
-      <w:pPr>
-        <w:rPr>
-          <w:sz w:val="40"/>
-          <w:szCs w:val="40"/>
-        </w:rPr>
-      </w:pPr>
-      <w:r>
-        <w:rPr>
+    </w:p>
+    <w:p>
+      <w:pPr>
+        <w:rPr>
+          <w:sz w:val="40"/>
+          <w:szCs w:val="40"/>
+        </w:rPr>
+      </w:pPr>
+      <w:r>
+        <w:rPr>
+          <w:noProof/>
           <w:sz w:val="40"/>
           <w:szCs w:val="40"/>
         </w:rPr>
@@ -2715,6 +2573,7 @@
       </w:pPr>
       <w:r>
         <w:rPr>
+          <w:noProof/>
           <w:sz w:val="40"/>
           <w:szCs w:val="40"/>
         </w:rPr>
@@ -2765,28 +2624,47 @@
     <w:p>
       <w:pPr>
         <w:rPr>
-          <w:sz w:val="40"/>
-          <w:szCs w:val="40"/>
-        </w:rPr>
-      </w:pPr>
-      <w:r>
-        <w:rPr>
-          <w:sz w:val="40"/>
-          <w:szCs w:val="40"/>
-        </w:rPr>
-        <w:t>+Restart after adding --</w:t>
+          <w:b/>
+          <w:bCs/>
+          <w:sz w:val="40"/>
+          <w:szCs w:val="40"/>
+        </w:rPr>
+      </w:pPr>
+      <w:r>
+        <w:rPr>
+          <w:b/>
+          <w:bCs/>
+          <w:sz w:val="40"/>
+          <w:szCs w:val="40"/>
+        </w:rPr>
+        <w:t>+Restart after adding -</w:t>
+      </w:r>
+      <w:proofErr w:type="gramStart"/>
+      <w:r>
+        <w:rPr>
+          <w:b/>
+          <w:bCs/>
+          <w:sz w:val="40"/>
+          <w:szCs w:val="40"/>
+        </w:rPr>
+        <w:t>-</w:t>
       </w:r>
       <w:proofErr w:type="spellStart"/>
       <w:r>
         <w:rPr>
+          <w:b/>
+          <w:bCs/>
           <w:sz w:val="40"/>
           <w:szCs w:val="40"/>
         </w:rPr>
         <w:t>evn</w:t>
       </w:r>
       <w:proofErr w:type="spellEnd"/>
-      <w:r>
-        <w:rPr>
+      <w:proofErr w:type="gramEnd"/>
+      <w:r>
+        <w:rPr>
+          <w:b/>
+          <w:bCs/>
           <w:sz w:val="40"/>
           <w:szCs w:val="40"/>
         </w:rPr>
@@ -2802,6 +2680,7 @@
       </w:pPr>
       <w:r>
         <w:rPr>
+          <w:noProof/>
           <w:sz w:val="40"/>
           <w:szCs w:val="40"/>
         </w:rPr>
@@ -2866,6 +2745,7 @@
       </w:pPr>
       <w:r>
         <w:rPr>
+          <w:noProof/>
           <w:sz w:val="40"/>
           <w:szCs w:val="40"/>
         </w:rPr>
@@ -2927,6 +2807,58 @@
           <w:szCs w:val="40"/>
         </w:rPr>
       </w:pPr>
+      <w:r>
+        <w:rPr>
+          <w:sz w:val="40"/>
+          <w:szCs w:val="40"/>
+        </w:rPr>
+        <w:t>-Basic Images: the lowest-level images that other Docker images will build upon. These are based on minimal installs on Linux distributions (Ubuntu, Fedora, Alpine Linux).</w:t>
+      </w:r>
+    </w:p>
+    <w:p>
+      <w:pPr>
+        <w:rPr>
+          <w:sz w:val="40"/>
+          <w:szCs w:val="40"/>
+        </w:rPr>
+      </w:pPr>
+      <w:r>
+        <w:rPr>
+          <w:sz w:val="40"/>
+          <w:szCs w:val="40"/>
+        </w:rPr>
+        <w:lastRenderedPageBreak/>
+        <w:t xml:space="preserve">-Build base image on various Linux distributions: </w:t>
+      </w:r>
+    </w:p>
+    <w:p>
+      <w:pPr>
+        <w:rPr>
+          <w:sz w:val="40"/>
+          <w:szCs w:val="40"/>
+        </w:rPr>
+      </w:pPr>
+      <w:r>
+        <w:rPr>
+          <w:sz w:val="40"/>
+          <w:szCs w:val="40"/>
+        </w:rPr>
+        <w:t>(</w:t>
+      </w:r>
+      <w:r>
+        <w:rPr>
+          <w:sz w:val="40"/>
+          <w:szCs w:val="40"/>
+        </w:rPr>
+        <w:t>https://dockr.ly/2N1FZcU</w:t>
+      </w:r>
+      <w:r>
+        <w:rPr>
+          <w:sz w:val="40"/>
+          <w:szCs w:val="40"/>
+        </w:rPr>
+        <w:t>)</w:t>
+      </w:r>
     </w:p>
     <w:p>
       <w:pPr>
@@ -2949,6 +2881,61 @@
           <w:szCs w:val="40"/>
         </w:rPr>
       </w:pPr>
+      <w:r>
+        <w:rPr>
+          <w:sz w:val="40"/>
+          <w:szCs w:val="40"/>
+        </w:rPr>
+        <w:t xml:space="preserve">-You’ve created image, you want to store it somewhere that can </w:t>
+      </w:r>
+      <w:proofErr w:type="gramStart"/>
+      <w:r>
+        <w:rPr>
+          <w:sz w:val="40"/>
+          <w:szCs w:val="40"/>
+        </w:rPr>
+        <w:t>accessed</w:t>
+      </w:r>
+      <w:proofErr w:type="gramEnd"/>
+      <w:r>
+        <w:rPr>
+          <w:sz w:val="40"/>
+          <w:szCs w:val="40"/>
+        </w:rPr>
+        <w:t xml:space="preserve"> by Docker host that you want to deploy it. You don’t normally build images on a production server and run them. Deployment is </w:t>
+      </w:r>
+      <w:proofErr w:type="gramStart"/>
+      <w:r>
+        <w:rPr>
+          <w:sz w:val="40"/>
+          <w:szCs w:val="40"/>
+        </w:rPr>
+        <w:t>process</w:t>
+      </w:r>
+      <w:proofErr w:type="gramEnd"/>
+      <w:r>
+        <w:rPr>
+          <w:sz w:val="40"/>
+          <w:szCs w:val="40"/>
+        </w:rPr>
+        <w:t xml:space="preserve"> of pulling image from repository and </w:t>
+      </w:r>
+      <w:proofErr w:type="gramStart"/>
+      <w:r>
+        <w:rPr>
+          <w:sz w:val="40"/>
+          <w:szCs w:val="40"/>
+        </w:rPr>
+        <w:t>run</w:t>
+      </w:r>
+      <w:proofErr w:type="gramEnd"/>
+      <w:r>
+        <w:rPr>
+          <w:sz w:val="40"/>
+          <w:szCs w:val="40"/>
+        </w:rPr>
+        <w:t xml:space="preserve"> it on Linux servers. There are ways to store images into central repository</w:t>
+      </w:r>
     </w:p>
     <w:p>
       <w:pPr>
@@ -2973,6 +2960,68 @@
           <w:szCs w:val="40"/>
         </w:rPr>
       </w:pPr>
+      <w:r>
+        <w:rPr>
+          <w:sz w:val="40"/>
+          <w:szCs w:val="40"/>
+        </w:rPr>
+        <w:t>-Docker provides an image registry for public images that community wants to share. (</w:t>
+      </w:r>
+      <w:hyperlink r:id="rId29" w:history="1">
+        <w:r>
+          <w:rPr>
+            <w:rStyle w:val="Hyperlink"/>
+            <w:sz w:val="40"/>
+            <w:szCs w:val="40"/>
+          </w:rPr>
+          <w:t>https://registry.hub.docker.com/</w:t>
+        </w:r>
+      </w:hyperlink>
+      <w:r>
+        <w:rPr>
+          <w:sz w:val="40"/>
+          <w:szCs w:val="40"/>
+        </w:rPr>
+        <w:t>)</w:t>
+      </w:r>
+    </w:p>
+    <w:p>
+      <w:pPr>
+        <w:rPr>
+          <w:sz w:val="40"/>
+          <w:szCs w:val="40"/>
+        </w:rPr>
+      </w:pPr>
+      <w:r>
+        <w:rPr>
+          <w:sz w:val="40"/>
+          <w:szCs w:val="40"/>
+        </w:rPr>
+        <w:t>-You can use some public registries: Docker Hub</w:t>
+      </w:r>
+      <w:r>
+        <w:rPr>
+          <w:sz w:val="40"/>
+          <w:szCs w:val="40"/>
+        </w:rPr>
+        <w:t xml:space="preserve">, Quay.io, Google Cloud, </w:t>
+      </w:r>
+      <w:proofErr w:type="spellStart"/>
+      <w:r>
+        <w:rPr>
+          <w:sz w:val="40"/>
+          <w:szCs w:val="40"/>
+        </w:rPr>
+        <w:t>Github</w:t>
+      </w:r>
+      <w:proofErr w:type="spellEnd"/>
+      <w:r>
+        <w:rPr>
+          <w:sz w:val="40"/>
+          <w:szCs w:val="40"/>
+        </w:rPr>
+        <w:t>.</w:t>
+      </w:r>
     </w:p>
     <w:p>
       <w:pPr>
@@ -2997,6 +3046,69 @@
           <w:szCs w:val="40"/>
         </w:rPr>
       </w:pPr>
+      <w:r>
+        <w:rPr>
+          <w:sz w:val="40"/>
+          <w:szCs w:val="40"/>
+        </w:rPr>
+        <w:t xml:space="preserve">-Host some type of image registry internally, which can interact with Docker client support pushing, pulling and searching images. This </w:t>
+      </w:r>
+      <w:proofErr w:type="gramStart"/>
+      <w:r>
+        <w:rPr>
+          <w:sz w:val="40"/>
+          <w:szCs w:val="40"/>
+        </w:rPr>
+        <w:t>open source</w:t>
+      </w:r>
+      <w:proofErr w:type="gramEnd"/>
+      <w:r>
+        <w:rPr>
+          <w:sz w:val="40"/>
+          <w:szCs w:val="40"/>
+        </w:rPr>
+        <w:t xml:space="preserve"> project </w:t>
+      </w:r>
+      <w:r>
+        <w:rPr>
+          <w:sz w:val="40"/>
+          <w:szCs w:val="40"/>
+        </w:rPr>
+        <w:lastRenderedPageBreak/>
+        <w:t>(</w:t>
+      </w:r>
+      <w:hyperlink r:id="rId30" w:history="1">
+        <w:r>
+          <w:rPr>
+            <w:rStyle w:val="Hyperlink"/>
+            <w:sz w:val="40"/>
+            <w:szCs w:val="40"/>
+          </w:rPr>
+          <w:t>https://github.com/distribution/distribution</w:t>
+        </w:r>
+      </w:hyperlink>
+      <w:r>
+        <w:rPr>
+          <w:sz w:val="40"/>
+          <w:szCs w:val="40"/>
+        </w:rPr>
+        <w:t>) provides the basic functionality that most other registries build upon</w:t>
+      </w:r>
+    </w:p>
+    <w:p>
+      <w:pPr>
+        <w:rPr>
+          <w:sz w:val="40"/>
+          <w:szCs w:val="40"/>
+        </w:rPr>
+      </w:pPr>
+      <w:r>
+        <w:rPr>
+          <w:sz w:val="40"/>
+          <w:szCs w:val="40"/>
+        </w:rPr>
+        <w:t>-Other private registry space: Harbor, Read Hat Quay.</w:t>
+      </w:r>
     </w:p>
     <w:p>
       <w:pPr>
@@ -3021,6 +3133,13 @@
           <w:szCs w:val="40"/>
         </w:rPr>
       </w:pPr>
+      <w:r>
+        <w:rPr>
+          <w:sz w:val="40"/>
+          <w:szCs w:val="40"/>
+        </w:rPr>
+        <w:t>-Docker tries to make it easy to automate authentication things, it can store your login information and use it on your behalf when you request things like pulling down a private image. By default, Docker assumes the registry will be Docker Hub, the public repository hosted by Docker, Inc.</w:t>
+      </w:r>
     </w:p>
     <w:p>
       <w:pPr>
@@ -3037,17 +3156,179 @@
           <w:sz w:val="40"/>
           <w:szCs w:val="40"/>
         </w:rPr>
+        <w:t>5.3.1 Creating a Docker Hub account</w:t>
+      </w:r>
+    </w:p>
+    <w:p>
+      <w:pPr>
+        <w:rPr>
+          <w:sz w:val="40"/>
+          <w:szCs w:val="40"/>
+        </w:rPr>
+      </w:pPr>
+    </w:p>
+    <w:p>
+      <w:pPr>
+        <w:pStyle w:val="Heading3"/>
+        <w:rPr>
+          <w:color w:val="E97132" w:themeColor="accent2"/>
+          <w:sz w:val="40"/>
+          <w:szCs w:val="40"/>
+        </w:rPr>
+      </w:pPr>
+      <w:r>
+        <w:rPr>
+          <w:color w:val="E97132" w:themeColor="accent2"/>
+          <w:sz w:val="40"/>
+          <w:szCs w:val="40"/>
+        </w:rPr>
+        <w:t>5.3.2 Logging into a registry</w:t>
+      </w:r>
+    </w:p>
+    <w:p>
+      <w:pPr>
+        <w:rPr>
+          <w:sz w:val="40"/>
+          <w:szCs w:val="40"/>
+        </w:rPr>
+      </w:pPr>
+      <w:r>
+        <w:rPr>
+          <w:noProof/>
+        </w:rPr>
+        <w:drawing>
+          <wp:inline distT="0" distB="0" distL="0" distR="0" wp14:anchorId="622C1480" wp14:editId="5CCEEE13">
+            <wp:extent cx="1457324" cy="228600"/>
+            <wp:effectExtent l="0" t="0" r="0" b="0"/>
+            <wp:docPr id="453554145" name="Picture 1"/>
+            <wp:cNvGraphicFramePr>
+              <a:graphicFrameLocks xmlns:a="http://schemas.openxmlformats.org/drawingml/2006/main" noChangeAspect="1"/>
+            </wp:cNvGraphicFramePr>
+            <a:graphic xmlns:a="http://schemas.openxmlformats.org/drawingml/2006/main">
+              <a:graphicData uri="http://schemas.openxmlformats.org/drawingml/2006/picture">
+                <pic:pic xmlns:pic="http://schemas.openxmlformats.org/drawingml/2006/picture">
+                  <pic:nvPicPr>
+                    <pic:cNvPr id="453554145" name=""/>
+                    <pic:cNvPicPr/>
+                  </pic:nvPicPr>
+                  <pic:blipFill>
+                    <a:blip r:embed="rId31"/>
+                    <a:stretch>
+                      <a:fillRect/>
+                    </a:stretch>
+                  </pic:blipFill>
+                  <pic:spPr>
+                    <a:xfrm>
+                      <a:off x="0" y="0"/>
+                      <a:ext cx="1466030" cy="229966"/>
+                    </a:xfrm>
+                    <a:prstGeom prst="rect">
+                      <a:avLst/>
+                    </a:prstGeom>
+                  </pic:spPr>
+                </pic:pic>
+              </a:graphicData>
+            </a:graphic>
+          </wp:inline>
+        </w:drawing>
+      </w:r>
+    </w:p>
+    <w:p>
+      <w:pPr>
+        <w:rPr>
+          <w:sz w:val="40"/>
+          <w:szCs w:val="40"/>
+        </w:rPr>
+      </w:pPr>
+      <w:r>
+        <w:rPr>
+          <w:sz w:val="40"/>
+          <w:szCs w:val="40"/>
+        </w:rPr>
+        <w:t xml:space="preserve">-Docker has written a dotfile in your home directory to cache your information. The permission </w:t>
+      </w:r>
+      <w:proofErr w:type="gramStart"/>
+      <w:r>
+        <w:rPr>
+          <w:sz w:val="40"/>
+          <w:szCs w:val="40"/>
+        </w:rPr>
+        <w:t>are</w:t>
+      </w:r>
+      <w:proofErr w:type="gramEnd"/>
+      <w:r>
+        <w:rPr>
+          <w:sz w:val="40"/>
+          <w:szCs w:val="40"/>
+        </w:rPr>
+        <w:t xml:space="preserve"> set to 0600 as security precaution against users reading your credentials. </w:t>
+      </w:r>
+      <w:r>
+        <w:rPr>
+          <w:sz w:val="40"/>
+          <w:szCs w:val="40"/>
+        </w:rPr>
+        <w:t xml:space="preserve"> ${HOME}/.docker/</w:t>
+      </w:r>
+      <w:proofErr w:type="spellStart"/>
+      <w:r>
+        <w:rPr>
+          <w:sz w:val="40"/>
+          <w:szCs w:val="40"/>
+        </w:rPr>
+        <w:t>config.json</w:t>
+      </w:r>
+      <w:proofErr w:type="spellEnd"/>
+      <w:r>
+        <w:rPr>
+          <w:sz w:val="40"/>
+          <w:szCs w:val="40"/>
+        </w:rPr>
+        <w:t xml:space="preserve"> contain docker.io credentials for </w:t>
+      </w:r>
+      <w:proofErr w:type="gramStart"/>
+      <w:r>
+        <w:rPr>
+          <w:sz w:val="40"/>
+          <w:szCs w:val="40"/>
+        </w:rPr>
+        <w:t>user</w:t>
+      </w:r>
+      <w:proofErr w:type="gramEnd"/>
+      <w:r>
+        <w:rPr>
+          <w:sz w:val="40"/>
+          <w:szCs w:val="40"/>
+        </w:rPr>
+        <w:t xml:space="preserve"> in JSON. This </w:t>
+      </w:r>
+      <w:r>
+        <w:rPr>
+          <w:sz w:val="40"/>
+          <w:szCs w:val="40"/>
+        </w:rPr>
         <w:lastRenderedPageBreak/>
-        <w:t>5.3.1 Creating a Docker Hub account</w:t>
-      </w:r>
-    </w:p>
-    <w:p>
-      <w:pPr>
-        <w:rPr>
-          <w:sz w:val="40"/>
-          <w:szCs w:val="40"/>
-        </w:rPr>
-      </w:pPr>
+        <w:t>configuration file supports storing credentials for multiple registries.</w:t>
+      </w:r>
+    </w:p>
+    <w:p>
+      <w:pPr>
+        <w:rPr>
+          <w:b/>
+          <w:bCs/>
+          <w:sz w:val="40"/>
+          <w:szCs w:val="40"/>
+        </w:rPr>
+      </w:pPr>
+      <w:r>
+        <w:rPr>
+          <w:b/>
+          <w:bCs/>
+          <w:sz w:val="40"/>
+          <w:szCs w:val="40"/>
+        </w:rPr>
+        <w:t>-docker logout:</w:t>
+      </w:r>
     </w:p>
     <w:p>
       <w:pPr>
@@ -3064,16 +3345,369 @@
           <w:sz w:val="40"/>
           <w:szCs w:val="40"/>
         </w:rPr>
-        <w:t>5.3.2 Logging into a registry</w:t>
-      </w:r>
-    </w:p>
-    <w:p>
-      <w:pPr>
-        <w:rPr>
-          <w:sz w:val="40"/>
-          <w:szCs w:val="40"/>
-        </w:rPr>
-      </w:pPr>
+        <w:t>5.3.3 Pushing images into a repository</w:t>
+      </w:r>
+    </w:p>
+    <w:p>
+      <w:pPr>
+        <w:rPr>
+          <w:sz w:val="40"/>
+          <w:szCs w:val="40"/>
+        </w:rPr>
+      </w:pPr>
+      <w:r>
+        <w:rPr>
+          <w:sz w:val="40"/>
+          <w:szCs w:val="40"/>
+        </w:rPr>
+        <w:t>-Ensure you logged into Docker repository.</w:t>
+      </w:r>
+    </w:p>
+    <w:p>
+      <w:pPr>
+        <w:rPr>
+          <w:sz w:val="40"/>
+          <w:szCs w:val="40"/>
+        </w:rPr>
+      </w:pPr>
+      <w:r>
+        <w:rPr>
+          <w:sz w:val="40"/>
+          <w:szCs w:val="40"/>
+        </w:rPr>
+        <w:t xml:space="preserve">-Earlier, you used docker image build. </w:t>
+      </w:r>
+      <w:proofErr w:type="gramStart"/>
+      <w:r>
+        <w:rPr>
+          <w:sz w:val="40"/>
+          <w:szCs w:val="40"/>
+        </w:rPr>
+        <w:t>In reality</w:t>
+      </w:r>
+      <w:r>
+        <w:rPr>
+          <w:sz w:val="40"/>
+          <w:szCs w:val="40"/>
+        </w:rPr>
+        <w:t>, Docker</w:t>
+      </w:r>
+      <w:proofErr w:type="gramEnd"/>
+      <w:r>
+        <w:rPr>
+          <w:sz w:val="40"/>
+          <w:szCs w:val="40"/>
+        </w:rPr>
+        <w:t xml:space="preserve"> client interpret example/… as docker.io/example/… docker.io signifies the image registry hostname, and example/… is repository inside registry that contains images.</w:t>
+      </w:r>
+    </w:p>
+    <w:p>
+      <w:pPr>
+        <w:rPr>
+          <w:sz w:val="40"/>
+          <w:szCs w:val="40"/>
+        </w:rPr>
+      </w:pPr>
+      <w:r>
+        <w:rPr>
+          <w:sz w:val="40"/>
+          <w:szCs w:val="40"/>
+        </w:rPr>
+        <w:t>-When building image locally, registry and repository name can be anything. But uploading image to registry, you need to match the login. You can edit tags on image:</w:t>
+      </w:r>
+    </w:p>
+    <w:p>
+      <w:pPr>
+        <w:rPr>
+          <w:sz w:val="40"/>
+          <w:szCs w:val="40"/>
+        </w:rPr>
+      </w:pPr>
+      <w:r>
+        <w:rPr>
+          <w:noProof/>
+        </w:rPr>
+        <w:drawing>
+          <wp:inline distT="0" distB="0" distL="0" distR="0" wp14:anchorId="62178ADB" wp14:editId="3C36CF0C">
+            <wp:extent cx="3543482" cy="285765"/>
+            <wp:effectExtent l="0" t="0" r="0" b="0"/>
+            <wp:docPr id="363273125" name="Picture 1"/>
+            <wp:cNvGraphicFramePr>
+              <a:graphicFrameLocks xmlns:a="http://schemas.openxmlformats.org/drawingml/2006/main" noChangeAspect="1"/>
+            </wp:cNvGraphicFramePr>
+            <a:graphic xmlns:a="http://schemas.openxmlformats.org/drawingml/2006/main">
+              <a:graphicData uri="http://schemas.openxmlformats.org/drawingml/2006/picture">
+                <pic:pic xmlns:pic="http://schemas.openxmlformats.org/drawingml/2006/picture">
+                  <pic:nvPicPr>
+                    <pic:cNvPr id="363273125" name=""/>
+                    <pic:cNvPicPr/>
+                  </pic:nvPicPr>
+                  <pic:blipFill>
+                    <a:blip r:embed="rId32"/>
+                    <a:stretch>
+                      <a:fillRect/>
+                    </a:stretch>
+                  </pic:blipFill>
+                  <pic:spPr>
+                    <a:xfrm>
+                      <a:off x="0" y="0"/>
+                      <a:ext cx="3543482" cy="285765"/>
+                    </a:xfrm>
+                    <a:prstGeom prst="rect">
+                      <a:avLst/>
+                    </a:prstGeom>
+                  </pic:spPr>
+                </pic:pic>
+              </a:graphicData>
+            </a:graphic>
+          </wp:inline>
+        </w:drawing>
+      </w:r>
+    </w:p>
+    <w:p>
+      <w:pPr>
+        <w:rPr>
+          <w:sz w:val="40"/>
+          <w:szCs w:val="40"/>
+        </w:rPr>
+      </w:pPr>
+      <w:r>
+        <w:rPr>
+          <w:sz w:val="40"/>
+          <w:szCs w:val="40"/>
+        </w:rPr>
+        <w:t>-If you need to rebuild image, run:</w:t>
+      </w:r>
+    </w:p>
+    <w:p>
+      <w:pPr>
+        <w:rPr>
+          <w:sz w:val="40"/>
+          <w:szCs w:val="40"/>
+        </w:rPr>
+      </w:pPr>
+      <w:r>
+        <w:rPr>
+          <w:noProof/>
+        </w:rPr>
+        <w:drawing>
+          <wp:inline distT="0" distB="0" distL="0" distR="0" wp14:anchorId="4D52B4DA" wp14:editId="78F0F4DF">
+            <wp:extent cx="4838949" cy="177809"/>
+            <wp:effectExtent l="0" t="0" r="0" b="0"/>
+            <wp:docPr id="562571442" name="Picture 1"/>
+            <wp:cNvGraphicFramePr>
+              <a:graphicFrameLocks xmlns:a="http://schemas.openxmlformats.org/drawingml/2006/main" noChangeAspect="1"/>
+            </wp:cNvGraphicFramePr>
+            <a:graphic xmlns:a="http://schemas.openxmlformats.org/drawingml/2006/main">
+              <a:graphicData uri="http://schemas.openxmlformats.org/drawingml/2006/picture">
+                <pic:pic xmlns:pic="http://schemas.openxmlformats.org/drawingml/2006/picture">
+                  <pic:nvPicPr>
+                    <pic:cNvPr id="562571442" name=""/>
+                    <pic:cNvPicPr/>
+                  </pic:nvPicPr>
+                  <pic:blipFill>
+                    <a:blip r:embed="rId33"/>
+                    <a:stretch>
+                      <a:fillRect/>
+                    </a:stretch>
+                  </pic:blipFill>
+                  <pic:spPr>
+                    <a:xfrm>
+                      <a:off x="0" y="0"/>
+                      <a:ext cx="4838949" cy="177809"/>
+                    </a:xfrm>
+                    <a:prstGeom prst="rect">
+                      <a:avLst/>
+                    </a:prstGeom>
+                  </pic:spPr>
+                </pic:pic>
+              </a:graphicData>
+            </a:graphic>
+          </wp:inline>
+        </w:drawing>
+      </w:r>
+    </w:p>
+    <w:p>
+      <w:pPr>
+        <w:rPr>
+          <w:sz w:val="40"/>
+          <w:szCs w:val="40"/>
+        </w:rPr>
+      </w:pPr>
+      <w:r>
+        <w:rPr>
+          <w:sz w:val="40"/>
+          <w:szCs w:val="40"/>
+        </w:rPr>
+        <w:t xml:space="preserve">-Check: docker image ls or </w:t>
+      </w:r>
+      <w:r>
+        <w:rPr>
+          <w:noProof/>
+        </w:rPr>
+        <w:drawing>
+          <wp:inline distT="0" distB="0" distL="0" distR="0" wp14:anchorId="5398E2BB" wp14:editId="2B3F0BD5">
+            <wp:extent cx="2394073" cy="171459"/>
+            <wp:effectExtent l="0" t="0" r="6350" b="0"/>
+            <wp:docPr id="2074605260" name="Picture 1"/>
+            <wp:cNvGraphicFramePr>
+              <a:graphicFrameLocks xmlns:a="http://schemas.openxmlformats.org/drawingml/2006/main" noChangeAspect="1"/>
+            </wp:cNvGraphicFramePr>
+            <a:graphic xmlns:a="http://schemas.openxmlformats.org/drawingml/2006/main">
+              <a:graphicData uri="http://schemas.openxmlformats.org/drawingml/2006/picture">
+                <pic:pic xmlns:pic="http://schemas.openxmlformats.org/drawingml/2006/picture">
+                  <pic:nvPicPr>
+                    <pic:cNvPr id="2074605260" name=""/>
+                    <pic:cNvPicPr/>
+                  </pic:nvPicPr>
+                  <pic:blipFill>
+                    <a:blip r:embed="rId34"/>
+                    <a:stretch>
+                      <a:fillRect/>
+                    </a:stretch>
+                  </pic:blipFill>
+                  <pic:spPr>
+                    <a:xfrm>
+                      <a:off x="0" y="0"/>
+                      <a:ext cx="2394073" cy="171459"/>
+                    </a:xfrm>
+                    <a:prstGeom prst="rect">
+                      <a:avLst/>
+                    </a:prstGeom>
+                  </pic:spPr>
+                </pic:pic>
+              </a:graphicData>
+            </a:graphic>
+          </wp:inline>
+        </w:drawing>
+      </w:r>
+    </w:p>
+    <w:p>
+      <w:pPr>
+        <w:rPr>
+          <w:sz w:val="40"/>
+          <w:szCs w:val="40"/>
+        </w:rPr>
+      </w:pPr>
+      <w:r>
+        <w:rPr>
+          <w:sz w:val="40"/>
+          <w:szCs w:val="40"/>
+        </w:rPr>
+        <w:t xml:space="preserve">-At this point you can upload image to Docker repository: </w:t>
+      </w:r>
+    </w:p>
+    <w:p>
+      <w:pPr>
+        <w:rPr>
+          <w:sz w:val="40"/>
+          <w:szCs w:val="40"/>
+        </w:rPr>
+      </w:pPr>
+      <w:r>
+        <w:rPr>
+          <w:noProof/>
+        </w:rPr>
+        <w:lastRenderedPageBreak/>
+        <w:drawing>
+          <wp:inline distT="0" distB="0" distL="0" distR="0" wp14:anchorId="3F25EA13" wp14:editId="2C91B5A4">
+            <wp:extent cx="3022755" cy="241312"/>
+            <wp:effectExtent l="0" t="0" r="6350" b="6350"/>
+            <wp:docPr id="1877325361" name="Picture 1"/>
+            <wp:cNvGraphicFramePr>
+              <a:graphicFrameLocks xmlns:a="http://schemas.openxmlformats.org/drawingml/2006/main" noChangeAspect="1"/>
+            </wp:cNvGraphicFramePr>
+            <a:graphic xmlns:a="http://schemas.openxmlformats.org/drawingml/2006/main">
+              <a:graphicData uri="http://schemas.openxmlformats.org/drawingml/2006/picture">
+                <pic:pic xmlns:pic="http://schemas.openxmlformats.org/drawingml/2006/picture">
+                  <pic:nvPicPr>
+                    <pic:cNvPr id="1877325361" name=""/>
+                    <pic:cNvPicPr/>
+                  </pic:nvPicPr>
+                  <pic:blipFill>
+                    <a:blip r:embed="rId35"/>
+                    <a:stretch>
+                      <a:fillRect/>
+                    </a:stretch>
+                  </pic:blipFill>
+                  <pic:spPr>
+                    <a:xfrm>
+                      <a:off x="0" y="0"/>
+                      <a:ext cx="3022755" cy="241312"/>
+                    </a:xfrm>
+                    <a:prstGeom prst="rect">
+                      <a:avLst/>
+                    </a:prstGeom>
+                  </pic:spPr>
+                </pic:pic>
+              </a:graphicData>
+            </a:graphic>
+          </wp:inline>
+        </w:drawing>
+      </w:r>
+    </w:p>
+    <w:p>
+      <w:pPr>
+        <w:rPr>
+          <w:sz w:val="40"/>
+          <w:szCs w:val="40"/>
+        </w:rPr>
+      </w:pPr>
+      <w:r>
+        <w:rPr>
+          <w:sz w:val="40"/>
+          <w:szCs w:val="40"/>
+        </w:rPr>
+        <w:t>-Anyone in world can now download it:</w:t>
+      </w:r>
+    </w:p>
+    <w:p>
+      <w:pPr>
+        <w:rPr>
+          <w:sz w:val="40"/>
+          <w:szCs w:val="40"/>
+        </w:rPr>
+      </w:pPr>
+      <w:r>
+        <w:rPr>
+          <w:noProof/>
+        </w:rPr>
+        <w:drawing>
+          <wp:inline distT="0" distB="0" distL="0" distR="0" wp14:anchorId="1D97F4FC" wp14:editId="699E347F">
+            <wp:extent cx="3003704" cy="171459"/>
+            <wp:effectExtent l="0" t="0" r="6350" b="0"/>
+            <wp:docPr id="257725735" name="Picture 1"/>
+            <wp:cNvGraphicFramePr>
+              <a:graphicFrameLocks xmlns:a="http://schemas.openxmlformats.org/drawingml/2006/main" noChangeAspect="1"/>
+            </wp:cNvGraphicFramePr>
+            <a:graphic xmlns:a="http://schemas.openxmlformats.org/drawingml/2006/main">
+              <a:graphicData uri="http://schemas.openxmlformats.org/drawingml/2006/picture">
+                <pic:pic xmlns:pic="http://schemas.openxmlformats.org/drawingml/2006/picture">
+                  <pic:nvPicPr>
+                    <pic:cNvPr id="257725735" name=""/>
+                    <pic:cNvPicPr/>
+                  </pic:nvPicPr>
+                  <pic:blipFill>
+                    <a:blip r:embed="rId36"/>
+                    <a:stretch>
+                      <a:fillRect/>
+                    </a:stretch>
+                  </pic:blipFill>
+                  <pic:spPr>
+                    <a:xfrm>
+                      <a:off x="0" y="0"/>
+                      <a:ext cx="3003704" cy="171459"/>
+                    </a:xfrm>
+                    <a:prstGeom prst="rect">
+                      <a:avLst/>
+                    </a:prstGeom>
+                  </pic:spPr>
+                </pic:pic>
+              </a:graphicData>
+            </a:graphic>
+          </wp:inline>
+        </w:drawing>
+      </w:r>
     </w:p>
     <w:p>
       <w:pPr>
@@ -3090,16 +3724,158 @@
           <w:sz w:val="40"/>
           <w:szCs w:val="40"/>
         </w:rPr>
-        <w:t>5.3.3 Pushing images into a repository</w:t>
-      </w:r>
-    </w:p>
-    <w:p>
-      <w:pPr>
-        <w:rPr>
-          <w:sz w:val="40"/>
-          <w:szCs w:val="40"/>
-        </w:rPr>
-      </w:pPr>
+        <w:t>5.3.4 Exploring images in Docker Hub</w:t>
+      </w:r>
+    </w:p>
+    <w:p>
+      <w:pPr>
+        <w:rPr>
+          <w:sz w:val="40"/>
+          <w:szCs w:val="40"/>
+        </w:rPr>
+      </w:pPr>
+      <w:r>
+        <w:rPr>
+          <w:sz w:val="40"/>
+          <w:szCs w:val="40"/>
+        </w:rPr>
+        <w:t>-To use Docker Hub to explore what images are available, use: docker search to find images in name or description</w:t>
+      </w:r>
+    </w:p>
+    <w:p>
+      <w:pPr>
+        <w:rPr>
+          <w:sz w:val="40"/>
+          <w:szCs w:val="40"/>
+        </w:rPr>
+      </w:pPr>
+      <w:r>
+        <w:rPr>
+          <w:noProof/>
+        </w:rPr>
+        <w:drawing>
+          <wp:inline distT="0" distB="0" distL="0" distR="0" wp14:anchorId="4516ECE8" wp14:editId="1B8B5541">
+            <wp:extent cx="1409772" cy="120656"/>
+            <wp:effectExtent l="0" t="0" r="0" b="0"/>
+            <wp:docPr id="956674224" name="Picture 1"/>
+            <wp:cNvGraphicFramePr>
+              <a:graphicFrameLocks xmlns:a="http://schemas.openxmlformats.org/drawingml/2006/main" noChangeAspect="1"/>
+            </wp:cNvGraphicFramePr>
+            <a:graphic xmlns:a="http://schemas.openxmlformats.org/drawingml/2006/main">
+              <a:graphicData uri="http://schemas.openxmlformats.org/drawingml/2006/picture">
+                <pic:pic xmlns:pic="http://schemas.openxmlformats.org/drawingml/2006/picture">
+                  <pic:nvPicPr>
+                    <pic:cNvPr id="956674224" name=""/>
+                    <pic:cNvPicPr/>
+                  </pic:nvPicPr>
+                  <pic:blipFill>
+                    <a:blip r:embed="rId37"/>
+                    <a:stretch>
+                      <a:fillRect/>
+                    </a:stretch>
+                  </pic:blipFill>
+                  <pic:spPr>
+                    <a:xfrm>
+                      <a:off x="0" y="0"/>
+                      <a:ext cx="1409772" cy="120656"/>
+                    </a:xfrm>
+                    <a:prstGeom prst="rect">
+                      <a:avLst/>
+                    </a:prstGeom>
+                  </pic:spPr>
+                </pic:pic>
+              </a:graphicData>
+            </a:graphic>
+          </wp:inline>
+        </w:drawing>
+      </w:r>
+    </w:p>
+    <w:p>
+      <w:pPr>
+        <w:rPr>
+          <w:sz w:val="40"/>
+          <w:szCs w:val="40"/>
+        </w:rPr>
+      </w:pPr>
+    </w:p>
+    <w:p>
+      <w:pPr>
+        <w:pStyle w:val="Heading2"/>
+        <w:rPr>
+          <w:sz w:val="40"/>
+          <w:szCs w:val="40"/>
+        </w:rPr>
+      </w:pPr>
+      <w:r>
+        <w:rPr>
+          <w:sz w:val="40"/>
+          <w:szCs w:val="40"/>
+        </w:rPr>
+        <w:t>5.4 Running a Private Registry</w:t>
+      </w:r>
+    </w:p>
+    <w:p>
+      <w:pPr>
+        <w:rPr>
+          <w:sz w:val="40"/>
+          <w:szCs w:val="40"/>
+        </w:rPr>
+      </w:pPr>
+      <w:r>
+        <w:rPr>
+          <w:sz w:val="40"/>
+          <w:szCs w:val="40"/>
+        </w:rPr>
+        <w:t xml:space="preserve">-In some cases, it makes sense to host an internal private registry. Setting up a basic registry is not difficult: </w:t>
+      </w:r>
+      <w:hyperlink r:id="rId38" w:history="1">
+        <w:r>
+          <w:rPr>
+            <w:rStyle w:val="Hyperlink"/>
+            <w:sz w:val="40"/>
+            <w:szCs w:val="40"/>
+          </w:rPr>
+          <w:t>https://docs.docker.com/registry</w:t>
+        </w:r>
+      </w:hyperlink>
+      <w:r>
+        <w:rPr>
+          <w:sz w:val="40"/>
+          <w:szCs w:val="40"/>
+        </w:rPr>
+        <w:t>.</w:t>
+      </w:r>
+    </w:p>
+    <w:p>
+      <w:pPr>
+        <w:rPr>
+          <w:sz w:val="40"/>
+          <w:szCs w:val="40"/>
+        </w:rPr>
+      </w:pPr>
+      <w:r>
+        <w:rPr>
+          <w:sz w:val="40"/>
+          <w:szCs w:val="40"/>
+        </w:rPr>
+        <w:t xml:space="preserve">-We will create a secure registry using SSL and HTTP </w:t>
+      </w:r>
+      <w:proofErr w:type="gramStart"/>
+      <w:r>
+        <w:rPr>
+          <w:sz w:val="40"/>
+          <w:szCs w:val="40"/>
+        </w:rPr>
+        <w:t>auth</w:t>
+      </w:r>
+      <w:proofErr w:type="gramEnd"/>
+      <w:r>
+        <w:rPr>
+          <w:sz w:val="40"/>
+          <w:szCs w:val="40"/>
+        </w:rPr>
+        <w:t>.</w:t>
+      </w:r>
     </w:p>
     <w:p>
       <w:pPr>
@@ -3116,7 +3892,29 @@
           <w:sz w:val="40"/>
           <w:szCs w:val="40"/>
         </w:rPr>
-        <w:t>5.3.4 Exploring images in Docker Hub</w:t>
+        <w:t>5.4.1 Testing the private registry</w:t>
+      </w:r>
+    </w:p>
+    <w:p>
+      <w:pPr>
+        <w:rPr>
+          <w:sz w:val="40"/>
+          <w:szCs w:val="40"/>
+        </w:rPr>
+      </w:pPr>
+    </w:p>
+    <w:p>
+      <w:pPr>
+        <w:pStyle w:val="Heading1"/>
+        <w:rPr>
+          <w:color w:val="FF0000"/>
+        </w:rPr>
+      </w:pPr>
+      <w:r>
+        <w:rPr>
+          <w:color w:val="FF0000"/>
+        </w:rPr>
+        <w:t>6. Optimizing Images</w:t>
       </w:r>
     </w:p>
     <w:p>
@@ -3140,7 +3938,8 @@
           <w:sz w:val="40"/>
           <w:szCs w:val="40"/>
         </w:rPr>
-        <w:t>5.4 Running a Private Registry</w:t>
+        <w:lastRenderedPageBreak/>
+        <w:t xml:space="preserve">6.1 Keeping Images Small </w:t>
       </w:r>
     </w:p>
     <w:p>
@@ -3166,29 +3965,7 @@
           <w:sz w:val="40"/>
           <w:szCs w:val="40"/>
         </w:rPr>
-        <w:t>5.4.1 Testing the private registry</w:t>
-      </w:r>
-    </w:p>
-    <w:p>
-      <w:pPr>
-        <w:rPr>
-          <w:sz w:val="40"/>
-          <w:szCs w:val="40"/>
-        </w:rPr>
-      </w:pPr>
-    </w:p>
-    <w:p>
-      <w:pPr>
-        <w:pStyle w:val="Heading1"/>
-        <w:rPr>
-          <w:color w:val="FF0000"/>
-        </w:rPr>
-      </w:pPr>
-      <w:r>
-        <w:rPr>
-          <w:color w:val="FF0000"/>
-        </w:rPr>
-        <w:t>6. Optimizing Images</w:t>
+        <w:t>6.1.1 Testing the private registry</w:t>
       </w:r>
     </w:p>
     <w:p>
@@ -3212,57 +3989,6 @@
           <w:sz w:val="40"/>
           <w:szCs w:val="40"/>
         </w:rPr>
-        <w:t xml:space="preserve">6.1 Keeping Images Small </w:t>
-      </w:r>
-    </w:p>
-    <w:p>
-      <w:pPr>
-        <w:rPr>
-          <w:sz w:val="40"/>
-          <w:szCs w:val="40"/>
-        </w:rPr>
-      </w:pPr>
-    </w:p>
-    <w:p>
-      <w:pPr>
-        <w:pStyle w:val="Heading3"/>
-        <w:rPr>
-          <w:color w:val="E97132" w:themeColor="accent2"/>
-          <w:sz w:val="40"/>
-          <w:szCs w:val="40"/>
-        </w:rPr>
-      </w:pPr>
-      <w:r>
-        <w:rPr>
-          <w:color w:val="E97132" w:themeColor="accent2"/>
-          <w:sz w:val="40"/>
-          <w:szCs w:val="40"/>
-        </w:rPr>
-        <w:t>6.1.1 Testing the private registry</w:t>
-      </w:r>
-    </w:p>
-    <w:p>
-      <w:pPr>
-        <w:rPr>
-          <w:sz w:val="40"/>
-          <w:szCs w:val="40"/>
-        </w:rPr>
-      </w:pPr>
-    </w:p>
-    <w:p>
-      <w:pPr>
-        <w:pStyle w:val="Heading2"/>
-        <w:rPr>
-          <w:sz w:val="40"/>
-          <w:szCs w:val="40"/>
-        </w:rPr>
-      </w:pPr>
-      <w:r>
-        <w:rPr>
-          <w:sz w:val="40"/>
-          <w:szCs w:val="40"/>
-        </w:rPr>
-        <w:lastRenderedPageBreak/>
         <w:t xml:space="preserve">6.2 Layers are additive </w:t>
       </w:r>
     </w:p>
@@ -3427,7 +4153,7 @@
 </file>
 
 <file path=word/styles.xml><?xml version="1.0" encoding="utf-8"?>
-<w:styles xmlns:mc="http://schemas.openxmlformats.org/markup-compatibility/2006" xmlns:r="http://schemas.openxmlformats.org/officeDocument/2006/relationships" xmlns:w="http://schemas.openxmlformats.org/wordprocessingml/2006/main" xmlns:w14="http://schemas.microsoft.com/office/word/2010/wordml" xmlns:w15="http://schemas.microsoft.com/office/word/2012/wordml" xmlns:w16se="http://schemas.microsoft.com/office/word/2015/wordml/symex" mc:Ignorable="w14 w15 w16se">
+<w:styles xmlns:mc="http://schemas.openxmlformats.org/markup-compatibility/2006" xmlns:r="http://schemas.openxmlformats.org/officeDocument/2006/relationships" xmlns:w="http://schemas.openxmlformats.org/wordprocessingml/2006/main" xmlns:w14="http://schemas.microsoft.com/office/word/2010/wordml" xmlns:w15="http://schemas.microsoft.com/office/word/2012/wordml" xmlns:w16cex="http://schemas.microsoft.com/office/word/2018/wordml/cex" xmlns:w16cid="http://schemas.microsoft.com/office/word/2016/wordml/cid" xmlns:w16="http://schemas.microsoft.com/office/word/2018/wordml" xmlns:w16du="http://schemas.microsoft.com/office/word/2023/wordml/word16du" xmlns:w16sdtdh="http://schemas.microsoft.com/office/word/2020/wordml/sdtdatahash" xmlns:w16sdtfl="http://schemas.microsoft.com/office/word/2024/wordml/sdtformatlock" xmlns:w16se="http://schemas.microsoft.com/office/word/2015/wordml/symex" mc:Ignorable="w14 w15 w16se w16cid w16 w16cex w16sdtdh w16sdtfl w16du">
   <w:docDefaults>
     <w:rPrDefault>
       <w:rPr>
@@ -3445,7 +4171,7 @@
       </w:pPr>
     </w:pPrDefault>
   </w:docDefaults>
-  <w:latentStyles w:defLockedState="0" w:defUIPriority="99" w:defSemiHidden="0" w:defUnhideWhenUsed="0" w:defQFormat="0" w:count="371">
+  <w:latentStyles w:defLockedState="0" w:defUIPriority="99" w:defSemiHidden="0" w:defUnhideWhenUsed="0" w:defQFormat="0" w:count="376">
     <w:lsdException w:name="Normal" w:uiPriority="0" w:qFormat="1"/>
     <w:lsdException w:name="heading 1" w:uiPriority="9" w:qFormat="1"/>
     <w:lsdException w:name="heading 2" w:semiHidden="1" w:uiPriority="9" w:unhideWhenUsed="1" w:qFormat="1"/>
@@ -3817,6 +4543,11 @@
     <w:lsdException w:name="List Table 5 Dark Accent 6" w:uiPriority="50"/>
     <w:lsdException w:name="List Table 6 Colorful Accent 6" w:uiPriority="51"/>
     <w:lsdException w:name="List Table 7 Colorful Accent 6" w:uiPriority="52"/>
+    <w:lsdException w:name="Mention" w:semiHidden="1" w:unhideWhenUsed="1"/>
+    <w:lsdException w:name="Smart Hyperlink" w:semiHidden="1" w:unhideWhenUsed="1"/>
+    <w:lsdException w:name="Hashtag" w:semiHidden="1" w:unhideWhenUsed="1"/>
+    <w:lsdException w:name="Unresolved Mention" w:semiHidden="1" w:unhideWhenUsed="1"/>
+    <w:lsdException w:name="Smart Link" w:semiHidden="1" w:unhideWhenUsed="1"/>
   </w:latentStyles>
   <w:style w:type="paragraph" w:default="1" w:styleId="Normal">
     <w:name w:val="Normal"/>
@@ -4345,6 +5076,18 @@
       <w:u w:val="single"/>
     </w:rPr>
   </w:style>
+  <w:style w:type="character" w:styleId="UnresolvedMention">
+    <w:name w:val="Unresolved Mention"/>
+    <w:basedOn w:val="DefaultParagraphFont"/>
+    <w:uiPriority w:val="99"/>
+    <w:semiHidden/>
+    <w:unhideWhenUsed/>
+    <w:rsid w:val="0045391D"/>
+    <w:rPr>
+      <w:color w:val="605E5C"/>
+      <w:shd w:val="clear" w:color="auto" w:fill="E1DFDD"/>
+    </w:rPr>
+  </w:style>
 </w:styles>
 </file>
 

</xml_diff>